<commit_message>
fix: changed cv file
</commit_message>
<xml_diff>
--- a/static/resume.docx
+++ b/static/resume.docx
@@ -3,6 +3,493 @@
 <w:document xmlns:wpc="http://schemas.microsoft.com/office/word/2010/wordprocessingCanvas" xmlns:cx="http://schemas.microsoft.com/office/drawing/2014/chartex" xmlns:cx1="http://schemas.microsoft.com/office/drawing/2015/9/8/chartex" xmlns:cx2="http://schemas.microsoft.com/office/drawing/2015/10/21/chartex" xmlns:cx3="http://schemas.microsoft.com/office/drawing/2016/5/9/chartex" xmlns:cx4="http://schemas.microsoft.com/office/drawing/2016/5/10/chartex" xmlns:cx5="http://schemas.microsoft.com/office/drawing/2016/5/11/chartex" xmlns:cx6="http://schemas.microsoft.com/office/drawing/2016/5/12/chartex" xmlns:cx7="http://schemas.microsoft.com/office/drawing/2016/5/13/chartex" xmlns:cx8="http://schemas.microsoft.com/office/drawing/2016/5/14/chartex" xmlns:mc="http://schemas.openxmlformats.org/markup-compatibility/2006" xmlns:aink="http://schemas.microsoft.com/office/drawing/2016/ink" xmlns:am3d="http://schemas.microsoft.com/office/drawing/2017/model3d" xmlns:o="urn:schemas-microsoft-com:office:office" xmlns:r="http://schemas.openxmlformats.org/officeDocument/2006/relationships" xmlns:m="http://schemas.openxmlformats.org/officeDocument/2006/math" xmlns:v="urn:schemas-microsoft-com:vml" xmlns:wp14="http://schemas.microsoft.com/office/word/2010/wordprocessingDrawing" xmlns:wp="http://schemas.openxmlformats.org/drawingml/2006/wordprocessingDrawing" xmlns:w10="urn:schemas-microsoft-com:office:word" xmlns:w="http://schemas.openxmlformats.org/wordprocessingml/2006/main" xmlns:w14="http://schemas.microsoft.com/office/word/2010/wordml" xmlns:w15="http://schemas.microsoft.com/office/word/2012/wordml" xmlns:w16cid="http://schemas.microsoft.com/office/word/2016/wordml/cid" xmlns:w16se="http://schemas.microsoft.com/office/word/2015/wordml/symex" xmlns:wpg="http://schemas.microsoft.com/office/word/2010/wordprocessingGroup" xmlns:wpi="http://schemas.microsoft.com/office/word/2010/wordprocessingInk" xmlns:wne="http://schemas.microsoft.com/office/word/2006/wordml" xmlns:wps="http://schemas.microsoft.com/office/word/2010/wordprocessingShape" mc:Ignorable="w14 w15 w16se w16cid wp14">
   <w:body>
     <w:p>
+      <w:r>
+        <w:rPr>
+          <w:noProof/>
+          <w:color w:val="515251"/>
+          <w:lang w:eastAsia="en-GB"/>
+        </w:rPr>
+        <w:drawing>
+          <wp:inline distT="0" distB="0" distL="0" distR="0">
+            <wp:extent cx="500380" cy="500380"/>
+            <wp:effectExtent l="0" t="0" r="0" b="0"/>
+            <wp:docPr id="6" name="Рисунок 6"/>
+            <wp:cNvGraphicFramePr>
+              <a:graphicFrameLocks xmlns:a="http://schemas.openxmlformats.org/drawingml/2006/main" noChangeAspect="1"/>
+            </wp:cNvGraphicFramePr>
+            <a:graphic xmlns:a="http://schemas.openxmlformats.org/drawingml/2006/main">
+              <a:graphicData uri="http://schemas.openxmlformats.org/drawingml/2006/picture">
+                <pic:pic xmlns:pic="http://schemas.openxmlformats.org/drawingml/2006/picture">
+                  <pic:nvPicPr>
+                    <pic:cNvPr id="6" name="qrcode.png"/>
+                    <pic:cNvPicPr/>
+                  </pic:nvPicPr>
+                  <pic:blipFill>
+                    <a:blip r:embed="rId5" cstate="print">
+                      <a:extLst>
+                        <a:ext uri="{28A0092B-C50C-407E-A947-70E740481C1C}">
+                          <a14:useLocalDpi xmlns:a14="http://schemas.microsoft.com/office/drawing/2010/main" val="0"/>
+                        </a:ext>
+                      </a:extLst>
+                    </a:blip>
+                    <a:stretch>
+                      <a:fillRect/>
+                    </a:stretch>
+                  </pic:blipFill>
+                  <pic:spPr>
+                    <a:xfrm>
+                      <a:off x="0" y="0"/>
+                      <a:ext cx="500380" cy="500380"/>
+                    </a:xfrm>
+                    <a:prstGeom prst="rect">
+                      <a:avLst/>
+                    </a:prstGeom>
+                  </pic:spPr>
+                </pic:pic>
+              </a:graphicData>
+            </a:graphic>
+          </wp:inline>
+        </w:drawing>
+      </w:r>
+      <w:r>
+        <w:rPr>
+          <w:noProof/>
+          <w:color w:val="515251"/>
+          <w:lang w:eastAsia="en-GB"/>
+        </w:rPr>
+        <mc:AlternateContent>
+          <mc:Choice Requires="wps">
+            <w:drawing>
+              <wp:anchor distT="0" distB="0" distL="114300" distR="114300" simplePos="0" relativeHeight="251645952" behindDoc="0" locked="0" layoutInCell="1" allowOverlap="1">
+                <wp:simplePos x="0" y="0"/>
+                <wp:positionH relativeFrom="column">
+                  <wp:posOffset>-814192</wp:posOffset>
+                </wp:positionH>
+                <wp:positionV relativeFrom="paragraph">
+                  <wp:posOffset>2154476</wp:posOffset>
+                </wp:positionV>
+                <wp:extent cx="2679700" cy="1565753"/>
+                <wp:effectExtent l="0" t="0" r="0" b="0"/>
+                <wp:wrapNone/>
+                <wp:docPr id="28" name="Text Box 7"/>
+                <wp:cNvGraphicFramePr>
+                  <a:graphicFrameLocks xmlns:a="http://schemas.openxmlformats.org/drawingml/2006/main"/>
+                </wp:cNvGraphicFramePr>
+                <a:graphic xmlns:a="http://schemas.openxmlformats.org/drawingml/2006/main">
+                  <a:graphicData uri="http://schemas.microsoft.com/office/word/2010/wordprocessingShape">
+                    <wps:wsp>
+                      <wps:cNvSpPr txBox="1">
+                        <a:spLocks noChangeArrowheads="1"/>
+                      </wps:cNvSpPr>
+                      <wps:spPr bwMode="auto">
+                        <a:xfrm>
+                          <a:off x="0" y="0"/>
+                          <a:ext cx="2679700" cy="1565753"/>
+                        </a:xfrm>
+                        <a:prstGeom prst="rect">
+                          <a:avLst/>
+                        </a:prstGeom>
+                        <a:noFill/>
+                        <a:ln>
+                          <a:noFill/>
+                        </a:ln>
+                        <a:extLst>
+                          <a:ext uri="{909E8E84-426E-40DD-AFC4-6F175D3DCCD1}">
+                            <a14:hiddenFill xmlns:a14="http://schemas.microsoft.com/office/drawing/2010/main">
+                              <a:solidFill>
+                                <a:srgbClr val="FFFFFF"/>
+                              </a:solidFill>
+                            </a14:hiddenFill>
+                          </a:ext>
+                          <a:ext uri="{91240B29-F687-4F45-9708-019B960494DF}">
+                            <a14:hiddenLine xmlns:a14="http://schemas.microsoft.com/office/drawing/2010/main" w="9525">
+                              <a:solidFill>
+                                <a:srgbClr val="000000"/>
+                              </a:solidFill>
+                              <a:miter lim="800000"/>
+                              <a:headEnd/>
+                              <a:tailEnd/>
+                            </a14:hiddenLine>
+                          </a:ext>
+                        </a:extLst>
+                      </wps:spPr>
+                      <wps:txbx>
+                        <w:txbxContent>
+                          <w:p>
+                            <w:pPr>
+                              <w:spacing w:after="80" w:line="240" w:lineRule="auto"/>
+                              <w:jc w:val="center"/>
+                              <w:rPr>
+                                <w:rFonts w:ascii="Helvetica" w:hAnsi="Helvetica" w:cs="Baghdad"/>
+                                <w:color w:val="000000" w:themeColor="text1"/>
+                                <w:sz w:val="28"/>
+                                <w:szCs w:val="28"/>
+                              </w:rPr>
+                            </w:pPr>
+                            <w:r>
+                              <w:rPr>
+                                <w:rFonts w:ascii="Helvetica" w:hAnsi="Helvetica" w:cs="Baghdad"/>
+                                <w:color w:val="000000" w:themeColor="text1"/>
+                                <w:sz w:val="28"/>
+                                <w:szCs w:val="28"/>
+                              </w:rPr>
+                              <w:t>Moscow</w:t>
+                            </w:r>
+                            <w:r>
+                              <w:rPr>
+                                <w:rFonts w:ascii="Helvetica" w:hAnsi="Helvetica" w:cs="Baghdad"/>
+                                <w:color w:val="000000" w:themeColor="text1"/>
+                                <w:sz w:val="28"/>
+                                <w:szCs w:val="28"/>
+                              </w:rPr>
+                              <w:t>, Russia</w:t>
+                            </w:r>
+                          </w:p>
+                          <w:p>
+                            <w:pPr>
+                              <w:spacing w:after="80" w:line="240" w:lineRule="auto"/>
+                              <w:jc w:val="center"/>
+                              <w:rPr>
+                                <w:rFonts w:ascii="Helvetica" w:hAnsi="Helvetica" w:cs="Baghdad"/>
+                                <w:color w:val="000000" w:themeColor="text1"/>
+                                <w:sz w:val="28"/>
+                                <w:szCs w:val="28"/>
+                              </w:rPr>
+                            </w:pPr>
+                            <w:r>
+                              <w:rPr>
+                                <w:rFonts w:ascii="Helvetica" w:hAnsi="Helvetica" w:cs="Baghdad"/>
+                                <w:color w:val="000000" w:themeColor="text1"/>
+                                <w:sz w:val="28"/>
+                                <w:szCs w:val="28"/>
+                              </w:rPr>
+                              <w:t>+ 7 (999) 799-03-78</w:t>
+                            </w:r>
+                          </w:p>
+                          <w:p>
+                            <w:pPr>
+                              <w:spacing w:after="80" w:line="240" w:lineRule="auto"/>
+                              <w:jc w:val="center"/>
+                              <w:rPr>
+                                <w:rFonts w:ascii="Helvetica" w:hAnsi="Helvetica" w:cs="Baghdad"/>
+                                <w:color w:val="000000" w:themeColor="text1"/>
+                                <w:sz w:val="28"/>
+                                <w:szCs w:val="28"/>
+                                <w:lang w:val="en-US"/>
+                              </w:rPr>
+                            </w:pPr>
+                            <w:hyperlink r:id="rId6" w:history="1">
+                              <w:r>
+                                <w:rPr>
+                                  <w:rStyle w:val="a3"/>
+                                  <w:rFonts w:ascii="Helvetica" w:hAnsi="Helvetica" w:cs="Baghdad"/>
+                                  <w:color w:val="000000" w:themeColor="text1"/>
+                                  <w:sz w:val="28"/>
+                                  <w:szCs w:val="28"/>
+                                  <w:lang w:val="en-US"/>
+                                </w:rPr>
+                                <w:t>nadya.svojkina@gmail.com</w:t>
+                              </w:r>
+                            </w:hyperlink>
+                          </w:p>
+                          <w:p>
+                            <w:pPr>
+                              <w:spacing w:after="80" w:line="240" w:lineRule="auto"/>
+                              <w:jc w:val="center"/>
+                              <w:rPr>
+                                <w:rFonts w:ascii="Helvetica" w:hAnsi="Helvetica" w:cs="Baghdad"/>
+                                <w:color w:val="000000" w:themeColor="text1"/>
+                                <w:sz w:val="28"/>
+                                <w:szCs w:val="28"/>
+                                <w:lang w:val="en-US"/>
+                              </w:rPr>
+                            </w:pPr>
+                            <w:r>
+                              <w:rPr>
+                                <w:rFonts w:ascii="Helvetica" w:hAnsi="Helvetica" w:cs="Baghdad"/>
+                                <w:color w:val="000000" w:themeColor="text1"/>
+                                <w:sz w:val="28"/>
+                                <w:szCs w:val="28"/>
+                                <w:lang w:val="en-US"/>
+                              </w:rPr>
+                              <w:t>github.com/</w:t>
+                            </w:r>
+                            <w:proofErr w:type="spellStart"/>
+                            <w:r>
+                              <w:rPr>
+                                <w:rFonts w:ascii="Helvetica" w:hAnsi="Helvetica" w:cs="Baghdad"/>
+                                <w:color w:val="000000" w:themeColor="text1"/>
+                                <w:sz w:val="28"/>
+                                <w:szCs w:val="28"/>
+                                <w:lang w:val="en-US"/>
+                              </w:rPr>
+                              <w:t>couatl</w:t>
+                            </w:r>
+                            <w:proofErr w:type="spellEnd"/>
+                          </w:p>
+                          <w:p>
+                            <w:pPr>
+                              <w:spacing w:after="80" w:line="240" w:lineRule="auto"/>
+                              <w:jc w:val="center"/>
+                              <w:rPr>
+                                <w:rFonts w:ascii="Helvetica" w:hAnsi="Helvetica" w:cs="Baghdad"/>
+                                <w:color w:val="000000" w:themeColor="text1"/>
+                                <w:sz w:val="28"/>
+                                <w:szCs w:val="28"/>
+                                <w:lang w:val="en-US"/>
+                              </w:rPr>
+                            </w:pPr>
+                            <w:r>
+                              <w:rPr>
+                                <w:rFonts w:ascii="Helvetica" w:hAnsi="Helvetica" w:cs="Baghdad"/>
+                                <w:color w:val="000000" w:themeColor="text1"/>
+                                <w:sz w:val="28"/>
+                                <w:szCs w:val="28"/>
+                                <w:lang w:val="en-US"/>
+                              </w:rPr>
+                              <w:t>couatl.github.io</w:t>
+                            </w:r>
+                          </w:p>
+                          <w:p>
+                            <w:pPr>
+                              <w:spacing w:after="80" w:line="240" w:lineRule="auto"/>
+                              <w:jc w:val="center"/>
+                              <w:rPr>
+                                <w:rFonts w:ascii="Helvetica" w:hAnsi="Helvetica" w:cs="Baghdad"/>
+                                <w:color w:val="000000" w:themeColor="text1"/>
+                                <w:sz w:val="28"/>
+                                <w:szCs w:val="28"/>
+                              </w:rPr>
+                            </w:pPr>
+                          </w:p>
+                        </w:txbxContent>
+                      </wps:txbx>
+                      <wps:bodyPr rot="0" vert="horz" wrap="square" lIns="91440" tIns="45720" rIns="91440" bIns="45720" anchor="t" anchorCtr="0" upright="1">
+                        <a:noAutofit/>
+                      </wps:bodyPr>
+                    </wps:wsp>
+                  </a:graphicData>
+                </a:graphic>
+                <wp14:sizeRelH relativeFrom="page">
+                  <wp14:pctWidth>0</wp14:pctWidth>
+                </wp14:sizeRelH>
+                <wp14:sizeRelV relativeFrom="page">
+                  <wp14:pctHeight>0</wp14:pctHeight>
+                </wp14:sizeRelV>
+              </wp:anchor>
+            </w:drawing>
+          </mc:Choice>
+          <mc:Fallback>
+            <w:pict>
+              <v:shapetype id="_x0000_t202" coordsize="21600,21600" o:spt="202" path="m,l,21600r21600,l21600,xe">
+                <v:stroke joinstyle="miter"/>
+                <v:path gradientshapeok="t" o:connecttype="rect"/>
+              </v:shapetype>
+              <v:shape id="Text Box 7" o:spid="_x0000_s1026" type="#_x0000_t202" style="position:absolute;margin-left:-64.1pt;margin-top:169.65pt;width:211pt;height:123.3pt;z-index:251645952;visibility:visible;mso-wrap-style:square;mso-width-percent:0;mso-height-percent:0;mso-wrap-distance-left:9pt;mso-wrap-distance-top:0;mso-wrap-distance-right:9pt;mso-wrap-distance-bottom:0;mso-position-horizontal:absolute;mso-position-horizontal-relative:text;mso-position-vertical:absolute;mso-position-vertical-relative:text;mso-width-percent:0;mso-height-percent:0;mso-width-relative:page;mso-height-relative:page;v-text-anchor:top" o:gfxdata="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" filled="f" stroked="f">
+                <v:textbox>
+                  <w:txbxContent>
+                    <w:p>
+                      <w:pPr>
+                        <w:spacing w:after="80" w:line="240" w:lineRule="auto"/>
+                        <w:jc w:val="center"/>
+                        <w:rPr>
+                          <w:rFonts w:ascii="Helvetica" w:hAnsi="Helvetica" w:cs="Baghdad"/>
+                          <w:color w:val="000000" w:themeColor="text1"/>
+                          <w:sz w:val="28"/>
+                          <w:szCs w:val="28"/>
+                        </w:rPr>
+                      </w:pPr>
+                      <w:r>
+                        <w:rPr>
+                          <w:rFonts w:ascii="Helvetica" w:hAnsi="Helvetica" w:cs="Baghdad"/>
+                          <w:color w:val="000000" w:themeColor="text1"/>
+                          <w:sz w:val="28"/>
+                          <w:szCs w:val="28"/>
+                        </w:rPr>
+                        <w:t>Moscow</w:t>
+                      </w:r>
+                      <w:r>
+                        <w:rPr>
+                          <w:rFonts w:ascii="Helvetica" w:hAnsi="Helvetica" w:cs="Baghdad"/>
+                          <w:color w:val="000000" w:themeColor="text1"/>
+                          <w:sz w:val="28"/>
+                          <w:szCs w:val="28"/>
+                        </w:rPr>
+                        <w:t>, Russia</w:t>
+                      </w:r>
+                    </w:p>
+                    <w:p>
+                      <w:pPr>
+                        <w:spacing w:after="80" w:line="240" w:lineRule="auto"/>
+                        <w:jc w:val="center"/>
+                        <w:rPr>
+                          <w:rFonts w:ascii="Helvetica" w:hAnsi="Helvetica" w:cs="Baghdad"/>
+                          <w:color w:val="000000" w:themeColor="text1"/>
+                          <w:sz w:val="28"/>
+                          <w:szCs w:val="28"/>
+                        </w:rPr>
+                      </w:pPr>
+                      <w:r>
+                        <w:rPr>
+                          <w:rFonts w:ascii="Helvetica" w:hAnsi="Helvetica" w:cs="Baghdad"/>
+                          <w:color w:val="000000" w:themeColor="text1"/>
+                          <w:sz w:val="28"/>
+                          <w:szCs w:val="28"/>
+                        </w:rPr>
+                        <w:t>+ 7 (999) 799-03-78</w:t>
+                      </w:r>
+                    </w:p>
+                    <w:p>
+                      <w:pPr>
+                        <w:spacing w:after="80" w:line="240" w:lineRule="auto"/>
+                        <w:jc w:val="center"/>
+                        <w:rPr>
+                          <w:rFonts w:ascii="Helvetica" w:hAnsi="Helvetica" w:cs="Baghdad"/>
+                          <w:color w:val="000000" w:themeColor="text1"/>
+                          <w:sz w:val="28"/>
+                          <w:szCs w:val="28"/>
+                          <w:lang w:val="en-US"/>
+                        </w:rPr>
+                      </w:pPr>
+                      <w:hyperlink r:id="rId7" w:history="1">
+                        <w:r>
+                          <w:rPr>
+                            <w:rStyle w:val="a3"/>
+                            <w:rFonts w:ascii="Helvetica" w:hAnsi="Helvetica" w:cs="Baghdad"/>
+                            <w:color w:val="000000" w:themeColor="text1"/>
+                            <w:sz w:val="28"/>
+                            <w:szCs w:val="28"/>
+                            <w:lang w:val="en-US"/>
+                          </w:rPr>
+                          <w:t>nadya.svojkina@gmail.com</w:t>
+                        </w:r>
+                      </w:hyperlink>
+                    </w:p>
+                    <w:p>
+                      <w:pPr>
+                        <w:spacing w:after="80" w:line="240" w:lineRule="auto"/>
+                        <w:jc w:val="center"/>
+                        <w:rPr>
+                          <w:rFonts w:ascii="Helvetica" w:hAnsi="Helvetica" w:cs="Baghdad"/>
+                          <w:color w:val="000000" w:themeColor="text1"/>
+                          <w:sz w:val="28"/>
+                          <w:szCs w:val="28"/>
+                          <w:lang w:val="en-US"/>
+                        </w:rPr>
+                      </w:pPr>
+                      <w:r>
+                        <w:rPr>
+                          <w:rFonts w:ascii="Helvetica" w:hAnsi="Helvetica" w:cs="Baghdad"/>
+                          <w:color w:val="000000" w:themeColor="text1"/>
+                          <w:sz w:val="28"/>
+                          <w:szCs w:val="28"/>
+                          <w:lang w:val="en-US"/>
+                        </w:rPr>
+                        <w:t>github.com/</w:t>
+                      </w:r>
+                      <w:proofErr w:type="spellStart"/>
+                      <w:r>
+                        <w:rPr>
+                          <w:rFonts w:ascii="Helvetica" w:hAnsi="Helvetica" w:cs="Baghdad"/>
+                          <w:color w:val="000000" w:themeColor="text1"/>
+                          <w:sz w:val="28"/>
+                          <w:szCs w:val="28"/>
+                          <w:lang w:val="en-US"/>
+                        </w:rPr>
+                        <w:t>couatl</w:t>
+                      </w:r>
+                      <w:proofErr w:type="spellEnd"/>
+                    </w:p>
+                    <w:p>
+                      <w:pPr>
+                        <w:spacing w:after="80" w:line="240" w:lineRule="auto"/>
+                        <w:jc w:val="center"/>
+                        <w:rPr>
+                          <w:rFonts w:ascii="Helvetica" w:hAnsi="Helvetica" w:cs="Baghdad"/>
+                          <w:color w:val="000000" w:themeColor="text1"/>
+                          <w:sz w:val="28"/>
+                          <w:szCs w:val="28"/>
+                          <w:lang w:val="en-US"/>
+                        </w:rPr>
+                      </w:pPr>
+                      <w:r>
+                        <w:rPr>
+                          <w:rFonts w:ascii="Helvetica" w:hAnsi="Helvetica" w:cs="Baghdad"/>
+                          <w:color w:val="000000" w:themeColor="text1"/>
+                          <w:sz w:val="28"/>
+                          <w:szCs w:val="28"/>
+                          <w:lang w:val="en-US"/>
+                        </w:rPr>
+                        <w:t>couatl.github.io</w:t>
+                      </w:r>
+                    </w:p>
+                    <w:p>
+                      <w:pPr>
+                        <w:spacing w:after="80" w:line="240" w:lineRule="auto"/>
+                        <w:jc w:val="center"/>
+                        <w:rPr>
+                          <w:rFonts w:ascii="Helvetica" w:hAnsi="Helvetica" w:cs="Baghdad"/>
+                          <w:color w:val="000000" w:themeColor="text1"/>
+                          <w:sz w:val="28"/>
+                          <w:szCs w:val="28"/>
+                        </w:rPr>
+                      </w:pPr>
+                    </w:p>
+                  </w:txbxContent>
+                </v:textbox>
+              </v:shape>
+            </w:pict>
+          </mc:Fallback>
+        </mc:AlternateContent>
+      </w:r>
+      <w:r>
+        <w:rPr>
+          <w:noProof/>
+          <w:color w:val="515251"/>
+          <w:lang w:eastAsia="en-GB"/>
+        </w:rPr>
+        <w:drawing>
+          <wp:inline distT="0" distB="0" distL="0" distR="0">
+            <wp:extent cx="500380" cy="500380"/>
+            <wp:effectExtent l="0" t="0" r="0" b="0"/>
+            <wp:docPr id="4" name="Рисунок 4"/>
+            <wp:cNvGraphicFramePr>
+              <a:graphicFrameLocks xmlns:a="http://schemas.openxmlformats.org/drawingml/2006/main" noChangeAspect="1"/>
+            </wp:cNvGraphicFramePr>
+            <a:graphic xmlns:a="http://schemas.openxmlformats.org/drawingml/2006/main">
+              <a:graphicData uri="http://schemas.openxmlformats.org/drawingml/2006/picture">
+                <pic:pic xmlns:pic="http://schemas.openxmlformats.org/drawingml/2006/picture">
+                  <pic:nvPicPr>
+                    <pic:cNvPr id="4" name="qrcode.png"/>
+                    <pic:cNvPicPr/>
+                  </pic:nvPicPr>
+                  <pic:blipFill>
+                    <a:blip r:embed="rId5" cstate="print">
+                      <a:extLst>
+                        <a:ext uri="{28A0092B-C50C-407E-A947-70E740481C1C}">
+                          <a14:useLocalDpi xmlns:a14="http://schemas.microsoft.com/office/drawing/2010/main" val="0"/>
+                        </a:ext>
+                      </a:extLst>
+                    </a:blip>
+                    <a:stretch>
+                      <a:fillRect/>
+                    </a:stretch>
+                  </pic:blipFill>
+                  <pic:spPr>
+                    <a:xfrm>
+                      <a:off x="0" y="0"/>
+                      <a:ext cx="500380" cy="500380"/>
+                    </a:xfrm>
+                    <a:prstGeom prst="rect">
+                      <a:avLst/>
+                    </a:prstGeom>
+                  </pic:spPr>
+                </pic:pic>
+              </a:graphicData>
+            </a:graphic>
+          </wp:inline>
+        </w:drawing>
+      </w:r>
       <w:r>
         <w:rPr>
           <w:noProof/>
@@ -77,7 +564,7 @@
           </mc:Choice>
           <mc:Fallback>
             <w:pict>
-              <v:rect w14:anchorId="2BD70705" id="Rectangle 65" o:spid="_x0000_s1026" style="position:absolute;margin-left:179.25pt;margin-top:8.2pt;width:333pt;height:13.5pt;z-index:251642879;visibility:visible;mso-wrap-style:square;mso-width-percent:0;mso-height-percent:0;mso-wrap-distance-left:9pt;mso-wrap-distance-top:0;mso-wrap-distance-right:9pt;mso-wrap-distance-bottom:0;mso-position-horizontal:absolute;mso-position-horizontal-relative:text;mso-position-vertical:absolute;mso-position-vertical-relative:text;mso-width-percent:0;mso-height-percent:0;mso-width-relative:page;mso-height-relative:page;v-text-anchor:top" o:gfxdata="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" fillcolor="#ffe400" stroked="f"/>
+              <v:rect w14:anchorId="209B7725" id="Rectangle 65" o:spid="_x0000_s1026" style="position:absolute;margin-left:179.25pt;margin-top:8.2pt;width:333pt;height:13.5pt;z-index:251642879;visibility:visible;mso-wrap-style:square;mso-width-percent:0;mso-height-percent:0;mso-wrap-distance-left:9pt;mso-wrap-distance-top:0;mso-wrap-distance-right:9pt;mso-wrap-distance-bottom:0;mso-position-horizontal:absolute;mso-position-horizontal-relative:text;mso-position-vertical:absolute;mso-position-vertical-relative:text;mso-width-percent:0;mso-height-percent:0;mso-width-relative:page;mso-height-relative:page;v-text-anchor:top" o:gfxdata="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" fillcolor="#ffe400" stroked="f"/>
             </w:pict>
           </mc:Fallback>
         </mc:AlternateContent>
@@ -915,7 +1402,18 @@
                                 <w:szCs w:val="28"/>
                                 <w:lang w:val="en-US"/>
                               </w:rPr>
-                              <w:t>Information security student.</w:t>
+                              <w:t>Information</w:t>
+                            </w:r>
+                            <w:bookmarkStart w:id="0" w:name="_GoBack"/>
+                            <w:r>
+                              <w:rPr>
+                                <w:rFonts w:ascii="Helvetica" w:hAnsi="Helvetica" w:cs="Baghdad"/>
+                                <w:color w:val="868686"/>
+                                <w:sz w:val="28"/>
+                                <w:szCs w:val="28"/>
+                                <w:lang w:val="en-US"/>
+                              </w:rPr>
+                              <w:t xml:space="preserve"> security student.</w:t>
                             </w:r>
                             <w:r>
                               <w:rPr>
@@ -936,7 +1434,7 @@
                                 <w:color w:val="868686"/>
                                 <w:sz w:val="24"/>
                                 <w:szCs w:val="24"/>
-                                <w:lang w:val="ru-RU"/>
+                                <w:lang w:val="en-US"/>
                               </w:rPr>
                             </w:pPr>
                             <w:r>
@@ -949,6 +1447,7 @@
                               </w:rPr>
                               <w:t>C, C++, Networks, Cryptography</w:t>
                             </w:r>
+                            <w:bookmarkEnd w:id="0"/>
                           </w:p>
                         </w:txbxContent>
                       </wps:txbx>
@@ -969,7 +1468,7 @@
           </mc:Choice>
           <mc:Fallback>
             <w:pict>
-              <v:shape id="Text Box 23" o:spid="_x0000_s1030" type="#_x0000_t202" style="position:absolute;margin-left:171.35pt;margin-top:504.55pt;width:348.75pt;height:46.25pt;z-index:251656192;visibility:visible;mso-wrap-style:square;mso-width-percent:0;mso-height-percent:0;mso-wrap-distance-left:9pt;mso-wrap-distance-top:0;mso-wrap-distance-right:9pt;mso-wrap-distance-bottom:0;mso-position-horizontal:absolute;mso-position-horizontal-relative:text;mso-position-vertical:absolute;mso-position-vertical-relative:text;mso-width-percent:0;mso-height-percent:0;mso-width-relative:page;mso-height-relative:page;v-text-anchor:top" o:gfxdata="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" filled="f" stroked="f">
+              <v:shape id="Text Box 23" o:spid="_x0000_s1031" type="#_x0000_t202" style="position:absolute;margin-left:171.35pt;margin-top:504.55pt;width:348.75pt;height:46.25pt;z-index:251656192;visibility:visible;mso-wrap-style:square;mso-width-percent:0;mso-height-percent:0;mso-wrap-distance-left:9pt;mso-wrap-distance-top:0;mso-wrap-distance-right:9pt;mso-wrap-distance-bottom:0;mso-position-horizontal:absolute;mso-position-horizontal-relative:text;mso-position-vertical:absolute;mso-position-vertical-relative:text;mso-width-percent:0;mso-height-percent:0;mso-width-relative:page;mso-height-relative:page;v-text-anchor:top" o:gfxdata="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" filled="f" stroked="f">
                 <v:textbox>
                   <w:txbxContent>
                     <w:p>
@@ -991,7 +1490,18 @@
                           <w:szCs w:val="28"/>
                           <w:lang w:val="en-US"/>
                         </w:rPr>
-                        <w:t>Information security student.</w:t>
+                        <w:t>Information</w:t>
+                      </w:r>
+                      <w:bookmarkStart w:id="1" w:name="_GoBack"/>
+                      <w:r>
+                        <w:rPr>
+                          <w:rFonts w:ascii="Helvetica" w:hAnsi="Helvetica" w:cs="Baghdad"/>
+                          <w:color w:val="868686"/>
+                          <w:sz w:val="28"/>
+                          <w:szCs w:val="28"/>
+                          <w:lang w:val="en-US"/>
+                        </w:rPr>
+                        <w:t xml:space="preserve"> security student.</w:t>
                       </w:r>
                       <w:r>
                         <w:rPr>
@@ -1012,7 +1522,7 @@
                           <w:color w:val="868686"/>
                           <w:sz w:val="24"/>
                           <w:szCs w:val="24"/>
-                          <w:lang w:val="ru-RU"/>
+                          <w:lang w:val="en-US"/>
                         </w:rPr>
                       </w:pPr>
                       <w:r>
@@ -1025,6 +1535,7 @@
                         </w:rPr>
                         <w:t>C, C++, Networks, Cryptography</w:t>
                       </w:r>
+                      <w:bookmarkEnd w:id="1"/>
                     </w:p>
                   </w:txbxContent>
                 </v:textbox>
@@ -2024,7 +2535,27 @@
                                 <w:szCs w:val="28"/>
                                 <w:lang w:val="en-US"/>
                               </w:rPr>
-                              <w:t xml:space="preserve"> as part of frontend team of React and Redux application. </w:t>
+                              <w:t xml:space="preserve"> </w:t>
+                            </w:r>
+                            <w:r>
+                              <w:rPr>
+                                <w:rFonts w:ascii="Helvetica" w:hAnsi="Helvetica" w:cs="Baghdad"/>
+                                <w:color w:val="868686"/>
+                                <w:sz w:val="28"/>
+                                <w:szCs w:val="28"/>
+                                <w:lang w:val="en-US"/>
+                              </w:rPr>
+                              <w:t xml:space="preserve">in a </w:t>
+                            </w:r>
+                            <w:r>
+                              <w:rPr>
+                                <w:rFonts w:ascii="Helvetica" w:hAnsi="Helvetica" w:cs="Baghdad"/>
+                                <w:color w:val="868686"/>
+                                <w:sz w:val="28"/>
+                                <w:szCs w:val="28"/>
+                                <w:lang w:val="en-US"/>
+                              </w:rPr>
+                              <w:t xml:space="preserve">frontend team of React and Redux application. </w:t>
                             </w:r>
                           </w:p>
                           <w:p>
@@ -2066,7 +2597,27 @@
                                 <w:szCs w:val="28"/>
                                 <w:lang w:val="en-US"/>
                               </w:rPr>
-                              <w:t xml:space="preserve"> features to project, engaged in writing </w:t>
+                              <w:t xml:space="preserve"> features</w:t>
+                            </w:r>
+                            <w:r>
+                              <w:rPr>
+                                <w:rFonts w:ascii="Helvetica" w:hAnsi="Helvetica" w:cs="Baghdad"/>
+                                <w:color w:val="868686"/>
+                                <w:sz w:val="28"/>
+                                <w:szCs w:val="28"/>
+                                <w:lang w:val="en-US"/>
+                              </w:rPr>
+                              <w:t xml:space="preserve">, </w:t>
+                            </w:r>
+                            <w:r>
+                              <w:rPr>
+                                <w:rFonts w:ascii="Helvetica" w:hAnsi="Helvetica" w:cs="Baghdad"/>
+                                <w:color w:val="868686"/>
+                                <w:sz w:val="28"/>
+                                <w:szCs w:val="28"/>
+                                <w:lang w:val="en-US"/>
+                              </w:rPr>
+                              <w:t xml:space="preserve">engaged in writing </w:t>
                             </w:r>
                             <w:proofErr w:type="spellStart"/>
                             <w:r>
@@ -2132,7 +2683,7 @@
           </mc:Choice>
           <mc:Fallback>
             <w:pict>
-              <v:shape id="Text Box 10" o:spid="_x0000_s1035" type="#_x0000_t202" style="position:absolute;margin-left:171.35pt;margin-top:106.95pt;width:348.75pt;height:96.3pt;z-index:251649024;visibility:visible;mso-wrap-style:square;mso-width-percent:0;mso-height-percent:0;mso-wrap-distance-left:9pt;mso-wrap-distance-top:0;mso-wrap-distance-right:9pt;mso-wrap-distance-bottom:0;mso-position-horizontal:absolute;mso-position-horizontal-relative:text;mso-position-vertical:absolute;mso-position-vertical-relative:text;mso-width-percent:0;mso-height-percent:0;mso-width-relative:page;mso-height-relative:page;v-text-anchor:top" o:gfxdata="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" filled="f" stroked="f">
+              <v:shape id="Text Box 10" o:spid="_x0000_s1036" type="#_x0000_t202" style="position:absolute;margin-left:171.35pt;margin-top:106.95pt;width:348.75pt;height:96.3pt;z-index:251649024;visibility:visible;mso-wrap-style:square;mso-width-percent:0;mso-height-percent:0;mso-wrap-distance-left:9pt;mso-wrap-distance-top:0;mso-wrap-distance-right:9pt;mso-wrap-distance-bottom:0;mso-position-horizontal:absolute;mso-position-horizontal-relative:text;mso-position-vertical:absolute;mso-position-vertical-relative:text;mso-width-percent:0;mso-height-percent:0;mso-width-relative:page;mso-height-relative:page;v-text-anchor:top" o:gfxdata="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" filled="f" stroked="f">
                 <v:textbox>
                   <w:txbxContent>
                     <w:p>
@@ -2174,7 +2725,27 @@
                           <w:szCs w:val="28"/>
                           <w:lang w:val="en-US"/>
                         </w:rPr>
-                        <w:t xml:space="preserve"> as part of frontend team of React and Redux application. </w:t>
+                        <w:t xml:space="preserve"> </w:t>
+                      </w:r>
+                      <w:r>
+                        <w:rPr>
+                          <w:rFonts w:ascii="Helvetica" w:hAnsi="Helvetica" w:cs="Baghdad"/>
+                          <w:color w:val="868686"/>
+                          <w:sz w:val="28"/>
+                          <w:szCs w:val="28"/>
+                          <w:lang w:val="en-US"/>
+                        </w:rPr>
+                        <w:t xml:space="preserve">in a </w:t>
+                      </w:r>
+                      <w:r>
+                        <w:rPr>
+                          <w:rFonts w:ascii="Helvetica" w:hAnsi="Helvetica" w:cs="Baghdad"/>
+                          <w:color w:val="868686"/>
+                          <w:sz w:val="28"/>
+                          <w:szCs w:val="28"/>
+                          <w:lang w:val="en-US"/>
+                        </w:rPr>
+                        <w:t xml:space="preserve">frontend team of React and Redux application. </w:t>
                       </w:r>
                     </w:p>
                     <w:p>
@@ -2216,7 +2787,27 @@
                           <w:szCs w:val="28"/>
                           <w:lang w:val="en-US"/>
                         </w:rPr>
-                        <w:t xml:space="preserve"> features to project, engaged in writing </w:t>
+                        <w:t xml:space="preserve"> features</w:t>
+                      </w:r>
+                      <w:r>
+                        <w:rPr>
+                          <w:rFonts w:ascii="Helvetica" w:hAnsi="Helvetica" w:cs="Baghdad"/>
+                          <w:color w:val="868686"/>
+                          <w:sz w:val="28"/>
+                          <w:szCs w:val="28"/>
+                          <w:lang w:val="en-US"/>
+                        </w:rPr>
+                        <w:t xml:space="preserve">, </w:t>
+                      </w:r>
+                      <w:r>
+                        <w:rPr>
+                          <w:rFonts w:ascii="Helvetica" w:hAnsi="Helvetica" w:cs="Baghdad"/>
+                          <w:color w:val="868686"/>
+                          <w:sz w:val="28"/>
+                          <w:szCs w:val="28"/>
+                          <w:lang w:val="en-US"/>
+                        </w:rPr>
+                        <w:t xml:space="preserve">engaged in writing </w:t>
                       </w:r>
                       <w:proofErr w:type="spellStart"/>
                       <w:r>
@@ -3375,17 +3966,7 @@
                                 <w:sz w:val="28"/>
                                 <w:szCs w:val="28"/>
                               </w:rPr>
-                              <w:t>Co-organiser of educational c</w:t>
-                            </w:r>
-                            <w:bookmarkStart w:id="0" w:name="_GoBack"/>
-                            <w:r>
-                              <w:rPr>
-                                <w:rFonts w:ascii="Helvetica" w:hAnsi="Helvetica" w:cs="Baghdad"/>
-                                <w:color w:val="868686"/>
-                                <w:sz w:val="28"/>
-                                <w:szCs w:val="28"/>
-                              </w:rPr>
-                              <w:t>ourses in Europe</w:t>
+                              <w:t>Co-organiser of educational courses in Europe</w:t>
                             </w:r>
                           </w:p>
                           <w:p>
@@ -3431,7 +4012,6 @@
                               </w:rPr>
                             </w:pPr>
                           </w:p>
-                          <w:bookmarkEnd w:id="0"/>
                           <w:p>
                             <w:pPr>
                               <w:spacing w:after="40" w:line="228" w:lineRule="auto"/>
@@ -3546,17 +4126,7 @@
                           <w:sz w:val="28"/>
                           <w:szCs w:val="28"/>
                         </w:rPr>
-                        <w:t>Co-organiser of educational c</w:t>
-                      </w:r>
-                      <w:bookmarkStart w:id="1" w:name="_GoBack"/>
-                      <w:r>
-                        <w:rPr>
-                          <w:rFonts w:ascii="Helvetica" w:hAnsi="Helvetica" w:cs="Baghdad"/>
-                          <w:color w:val="868686"/>
-                          <w:sz w:val="28"/>
-                          <w:szCs w:val="28"/>
-                        </w:rPr>
-                        <w:t>ourses in Europe</w:t>
+                        <w:t>Co-organiser of educational courses in Europe</w:t>
                       </w:r>
                     </w:p>
                     <w:p>
@@ -3602,7 +4172,6 @@
                         </w:rPr>
                       </w:pPr>
                     </w:p>
-                    <w:bookmarkEnd w:id="1"/>
                     <w:p>
                       <w:pPr>
                         <w:spacing w:after="40" w:line="228" w:lineRule="auto"/>
@@ -4051,7 +4620,7 @@
           </mc:Choice>
           <mc:Fallback>
             <w:pict>
-              <v:shape id="Text Box 30" o:spid="_x0000_s1043" type="#_x0000_t202" style="position:absolute;margin-left:-64pt;margin-top:283.4pt;width:213.45pt;height:43.5pt;z-index:251659264;visibility:visible;mso-wrap-style:square;mso-width-percent:0;mso-height-percent:0;mso-wrap-distance-left:9pt;mso-wrap-distance-top:0;mso-wrap-distance-right:9pt;mso-wrap-distance-bottom:0;mso-position-horizontal:absolute;mso-position-horizontal-relative:text;mso-position-vertical:absolute;mso-position-vertical-relative:text;mso-width-percent:0;mso-height-percent:0;mso-width-relative:page;mso-height-relative:page;v-text-anchor:top" o:gfxdata="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" filled="f" stroked="f">
+              <v:shape id="Text Box 30" o:spid="_x0000_s1044" type="#_x0000_t202" style="position:absolute;margin-left:-64pt;margin-top:283.4pt;width:213.45pt;height:43.5pt;z-index:251659264;visibility:visible;mso-wrap-style:square;mso-width-percent:0;mso-height-percent:0;mso-wrap-distance-left:9pt;mso-wrap-distance-top:0;mso-wrap-distance-right:9pt;mso-wrap-distance-bottom:0;mso-position-horizontal:absolute;mso-position-horizontal-relative:text;mso-position-vertical:absolute;mso-position-vertical-relative:text;mso-width-percent:0;mso-height-percent:0;mso-width-relative:page;mso-height-relative:page;v-text-anchor:top" o:gfxdata="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" filled="f" stroked="f">
                 <v:textbox>
                   <w:txbxContent>
                     <w:p>
@@ -4098,365 +4667,6 @@
                         </w:rPr>
                         <w:t>ME</w:t>
                       </w:r>
-                    </w:p>
-                  </w:txbxContent>
-                </v:textbox>
-              </v:shape>
-            </w:pict>
-          </mc:Fallback>
-        </mc:AlternateContent>
-      </w:r>
-      <w:r>
-        <w:rPr>
-          <w:noProof/>
-          <w:color w:val="515251"/>
-          <w:lang w:eastAsia="en-GB"/>
-        </w:rPr>
-        <mc:AlternateContent>
-          <mc:Choice Requires="wps">
-            <w:drawing>
-              <wp:anchor distT="0" distB="0" distL="114300" distR="114300" simplePos="0" relativeHeight="251645952" behindDoc="0" locked="0" layoutInCell="1" allowOverlap="1">
-                <wp:simplePos x="0" y="0"/>
-                <wp:positionH relativeFrom="column">
-                  <wp:posOffset>-810600</wp:posOffset>
-                </wp:positionH>
-                <wp:positionV relativeFrom="paragraph">
-                  <wp:posOffset>2151246</wp:posOffset>
-                </wp:positionV>
-                <wp:extent cx="2679834" cy="1133341"/>
-                <wp:effectExtent l="0" t="0" r="0" b="0"/>
-                <wp:wrapNone/>
-                <wp:docPr id="28" name="Text Box 7"/>
-                <wp:cNvGraphicFramePr>
-                  <a:graphicFrameLocks xmlns:a="http://schemas.openxmlformats.org/drawingml/2006/main"/>
-                </wp:cNvGraphicFramePr>
-                <a:graphic xmlns:a="http://schemas.openxmlformats.org/drawingml/2006/main">
-                  <a:graphicData uri="http://schemas.microsoft.com/office/word/2010/wordprocessingShape">
-                    <wps:wsp>
-                      <wps:cNvSpPr txBox="1">
-                        <a:spLocks noChangeArrowheads="1"/>
-                      </wps:cNvSpPr>
-                      <wps:spPr bwMode="auto">
-                        <a:xfrm>
-                          <a:off x="0" y="0"/>
-                          <a:ext cx="2679834" cy="1133341"/>
-                        </a:xfrm>
-                        <a:prstGeom prst="rect">
-                          <a:avLst/>
-                        </a:prstGeom>
-                        <a:noFill/>
-                        <a:ln>
-                          <a:noFill/>
-                        </a:ln>
-                        <a:extLst>
-                          <a:ext uri="{909E8E84-426E-40DD-AFC4-6F175D3DCCD1}">
-                            <a14:hiddenFill xmlns:a14="http://schemas.microsoft.com/office/drawing/2010/main">
-                              <a:solidFill>
-                                <a:srgbClr val="FFFFFF"/>
-                              </a:solidFill>
-                            </a14:hiddenFill>
-                          </a:ext>
-                          <a:ext uri="{91240B29-F687-4F45-9708-019B960494DF}">
-                            <a14:hiddenLine xmlns:a14="http://schemas.microsoft.com/office/drawing/2010/main" w="9525">
-                              <a:solidFill>
-                                <a:srgbClr val="000000"/>
-                              </a:solidFill>
-                              <a:miter lim="800000"/>
-                              <a:headEnd/>
-                              <a:tailEnd/>
-                            </a14:hiddenLine>
-                          </a:ext>
-                        </a:extLst>
-                      </wps:spPr>
-                      <wps:txbx>
-                        <w:txbxContent>
-                          <w:p>
-                            <w:pPr>
-                              <w:spacing w:after="80" w:line="240" w:lineRule="auto"/>
-                              <w:jc w:val="center"/>
-                              <w:rPr>
-                                <w:rFonts w:ascii="Helvetica" w:hAnsi="Helvetica" w:cs="Baghdad"/>
-                                <w:color w:val="000000" w:themeColor="text1"/>
-                                <w:sz w:val="28"/>
-                                <w:szCs w:val="28"/>
-                              </w:rPr>
-                            </w:pPr>
-                            <w:r>
-                              <w:rPr>
-                                <w:rFonts w:ascii="Helvetica" w:hAnsi="Helvetica" w:cs="Baghdad"/>
-                                <w:color w:val="000000" w:themeColor="text1"/>
-                                <w:sz w:val="28"/>
-                                <w:szCs w:val="28"/>
-                              </w:rPr>
-                              <w:t>Moscow</w:t>
-                            </w:r>
-                            <w:r>
-                              <w:rPr>
-                                <w:rFonts w:ascii="Helvetica" w:hAnsi="Helvetica" w:cs="Baghdad"/>
-                                <w:color w:val="000000" w:themeColor="text1"/>
-                                <w:sz w:val="28"/>
-                                <w:szCs w:val="28"/>
-                              </w:rPr>
-                              <w:t>, Russia</w:t>
-                            </w:r>
-                          </w:p>
-                          <w:p>
-                            <w:pPr>
-                              <w:spacing w:after="80" w:line="240" w:lineRule="auto"/>
-                              <w:jc w:val="center"/>
-                              <w:rPr>
-                                <w:rFonts w:ascii="Helvetica" w:hAnsi="Helvetica" w:cs="Baghdad"/>
-                                <w:color w:val="000000" w:themeColor="text1"/>
-                                <w:sz w:val="28"/>
-                                <w:szCs w:val="28"/>
-                              </w:rPr>
-                            </w:pPr>
-                            <w:r>
-                              <w:rPr>
-                                <w:rFonts w:ascii="Helvetica" w:hAnsi="Helvetica" w:cs="Baghdad"/>
-                                <w:color w:val="000000" w:themeColor="text1"/>
-                                <w:sz w:val="28"/>
-                                <w:szCs w:val="28"/>
-                              </w:rPr>
-                              <w:t>+ 7 (999) 799-03-78</w:t>
-                            </w:r>
-                          </w:p>
-                          <w:p>
-                            <w:pPr>
-                              <w:spacing w:after="80" w:line="240" w:lineRule="auto"/>
-                              <w:jc w:val="center"/>
-                              <w:rPr>
-                                <w:rFonts w:ascii="Helvetica" w:hAnsi="Helvetica" w:cs="Baghdad"/>
-                                <w:color w:val="000000" w:themeColor="text1"/>
-                                <w:sz w:val="28"/>
-                                <w:szCs w:val="28"/>
-                                <w:lang w:val="en-US"/>
-                              </w:rPr>
-                            </w:pPr>
-                            <w:hyperlink r:id="rId5" w:history="1">
-                              <w:r>
-                                <w:rPr>
-                                  <w:rStyle w:val="a3"/>
-                                  <w:rFonts w:ascii="Helvetica" w:hAnsi="Helvetica" w:cs="Baghdad"/>
-                                  <w:color w:val="000000" w:themeColor="text1"/>
-                                  <w:sz w:val="28"/>
-                                  <w:szCs w:val="28"/>
-                                  <w:lang w:val="en-US"/>
-                                </w:rPr>
-                                <w:t>nadya.svojkina@gmail</w:t>
-                              </w:r>
-                              <w:r>
-                                <w:rPr>
-                                  <w:rStyle w:val="a3"/>
-                                  <w:rFonts w:ascii="Helvetica" w:hAnsi="Helvetica" w:cs="Baghdad"/>
-                                  <w:color w:val="000000" w:themeColor="text1"/>
-                                  <w:sz w:val="28"/>
-                                  <w:szCs w:val="28"/>
-                                  <w:lang w:val="en-US"/>
-                                </w:rPr>
-                                <w:t>.</w:t>
-                              </w:r>
-                              <w:r>
-                                <w:rPr>
-                                  <w:rStyle w:val="a3"/>
-                                  <w:rFonts w:ascii="Helvetica" w:hAnsi="Helvetica" w:cs="Baghdad"/>
-                                  <w:color w:val="000000" w:themeColor="text1"/>
-                                  <w:sz w:val="28"/>
-                                  <w:szCs w:val="28"/>
-                                  <w:lang w:val="en-US"/>
-                                </w:rPr>
-                                <w:t>com</w:t>
-                              </w:r>
-                            </w:hyperlink>
-                          </w:p>
-                          <w:p>
-                            <w:pPr>
-                              <w:spacing w:after="80" w:line="240" w:lineRule="auto"/>
-                              <w:jc w:val="center"/>
-                              <w:rPr>
-                                <w:rFonts w:ascii="Helvetica" w:hAnsi="Helvetica" w:cs="Baghdad"/>
-                                <w:color w:val="000000" w:themeColor="text1"/>
-                                <w:sz w:val="28"/>
-                                <w:szCs w:val="28"/>
-                              </w:rPr>
-                            </w:pPr>
-                            <w:r>
-                              <w:rPr>
-                                <w:rFonts w:ascii="Helvetica" w:hAnsi="Helvetica" w:cs="Baghdad"/>
-                                <w:color w:val="000000" w:themeColor="text1"/>
-                                <w:sz w:val="28"/>
-                                <w:szCs w:val="28"/>
-                                <w:lang w:val="en-US"/>
-                              </w:rPr>
-                              <w:t>github.com/</w:t>
-                            </w:r>
-                            <w:proofErr w:type="spellStart"/>
-                            <w:r>
-                              <w:rPr>
-                                <w:rFonts w:ascii="Helvetica" w:hAnsi="Helvetica" w:cs="Baghdad"/>
-                                <w:color w:val="000000" w:themeColor="text1"/>
-                                <w:sz w:val="28"/>
-                                <w:szCs w:val="28"/>
-                                <w:lang w:val="en-US"/>
-                              </w:rPr>
-                              <w:t>couatl</w:t>
-                            </w:r>
-                            <w:proofErr w:type="spellEnd"/>
-                          </w:p>
-                        </w:txbxContent>
-                      </wps:txbx>
-                      <wps:bodyPr rot="0" vert="horz" wrap="square" lIns="91440" tIns="45720" rIns="91440" bIns="45720" anchor="t" anchorCtr="0" upright="1">
-                        <a:noAutofit/>
-                      </wps:bodyPr>
-                    </wps:wsp>
-                  </a:graphicData>
-                </a:graphic>
-                <wp14:sizeRelH relativeFrom="page">
-                  <wp14:pctWidth>0</wp14:pctWidth>
-                </wp14:sizeRelH>
-                <wp14:sizeRelV relativeFrom="page">
-                  <wp14:pctHeight>0</wp14:pctHeight>
-                </wp14:sizeRelV>
-              </wp:anchor>
-            </w:drawing>
-          </mc:Choice>
-          <mc:Fallback>
-            <w:pict>
-              <v:shape id="Text Box 7" o:spid="_x0000_s1044" type="#_x0000_t202" style="position:absolute;margin-left:-63.85pt;margin-top:169.4pt;width:211pt;height:89.25pt;z-index:251645952;visibility:visible;mso-wrap-style:square;mso-width-percent:0;mso-height-percent:0;mso-wrap-distance-left:9pt;mso-wrap-distance-top:0;mso-wrap-distance-right:9pt;mso-wrap-distance-bottom:0;mso-position-horizontal:absolute;mso-position-horizontal-relative:text;mso-position-vertical:absolute;mso-position-vertical-relative:text;mso-width-percent:0;mso-height-percent:0;mso-width-relative:page;mso-height-relative:page;v-text-anchor:top" o:gfxdata="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" filled="f" stroked="f">
-                <v:textbox>
-                  <w:txbxContent>
-                    <w:p>
-                      <w:pPr>
-                        <w:spacing w:after="80" w:line="240" w:lineRule="auto"/>
-                        <w:jc w:val="center"/>
-                        <w:rPr>
-                          <w:rFonts w:ascii="Helvetica" w:hAnsi="Helvetica" w:cs="Baghdad"/>
-                          <w:color w:val="000000" w:themeColor="text1"/>
-                          <w:sz w:val="28"/>
-                          <w:szCs w:val="28"/>
-                        </w:rPr>
-                      </w:pPr>
-                      <w:r>
-                        <w:rPr>
-                          <w:rFonts w:ascii="Helvetica" w:hAnsi="Helvetica" w:cs="Baghdad"/>
-                          <w:color w:val="000000" w:themeColor="text1"/>
-                          <w:sz w:val="28"/>
-                          <w:szCs w:val="28"/>
-                        </w:rPr>
-                        <w:t>Moscow</w:t>
-                      </w:r>
-                      <w:r>
-                        <w:rPr>
-                          <w:rFonts w:ascii="Helvetica" w:hAnsi="Helvetica" w:cs="Baghdad"/>
-                          <w:color w:val="000000" w:themeColor="text1"/>
-                          <w:sz w:val="28"/>
-                          <w:szCs w:val="28"/>
-                        </w:rPr>
-                        <w:t>, Russia</w:t>
-                      </w:r>
-                    </w:p>
-                    <w:p>
-                      <w:pPr>
-                        <w:spacing w:after="80" w:line="240" w:lineRule="auto"/>
-                        <w:jc w:val="center"/>
-                        <w:rPr>
-                          <w:rFonts w:ascii="Helvetica" w:hAnsi="Helvetica" w:cs="Baghdad"/>
-                          <w:color w:val="000000" w:themeColor="text1"/>
-                          <w:sz w:val="28"/>
-                          <w:szCs w:val="28"/>
-                        </w:rPr>
-                      </w:pPr>
-                      <w:r>
-                        <w:rPr>
-                          <w:rFonts w:ascii="Helvetica" w:hAnsi="Helvetica" w:cs="Baghdad"/>
-                          <w:color w:val="000000" w:themeColor="text1"/>
-                          <w:sz w:val="28"/>
-                          <w:szCs w:val="28"/>
-                        </w:rPr>
-                        <w:t>+ 7 (999) 799-03-78</w:t>
-                      </w:r>
-                    </w:p>
-                    <w:p>
-                      <w:pPr>
-                        <w:spacing w:after="80" w:line="240" w:lineRule="auto"/>
-                        <w:jc w:val="center"/>
-                        <w:rPr>
-                          <w:rFonts w:ascii="Helvetica" w:hAnsi="Helvetica" w:cs="Baghdad"/>
-                          <w:color w:val="000000" w:themeColor="text1"/>
-                          <w:sz w:val="28"/>
-                          <w:szCs w:val="28"/>
-                          <w:lang w:val="en-US"/>
-                        </w:rPr>
-                      </w:pPr>
-                      <w:hyperlink r:id="rId6" w:history="1">
-                        <w:r>
-                          <w:rPr>
-                            <w:rStyle w:val="a3"/>
-                            <w:rFonts w:ascii="Helvetica" w:hAnsi="Helvetica" w:cs="Baghdad"/>
-                            <w:color w:val="000000" w:themeColor="text1"/>
-                            <w:sz w:val="28"/>
-                            <w:szCs w:val="28"/>
-                            <w:lang w:val="en-US"/>
-                          </w:rPr>
-                          <w:t>nadya.svojkina@gmail</w:t>
-                        </w:r>
-                        <w:r>
-                          <w:rPr>
-                            <w:rStyle w:val="a3"/>
-                            <w:rFonts w:ascii="Helvetica" w:hAnsi="Helvetica" w:cs="Baghdad"/>
-                            <w:color w:val="000000" w:themeColor="text1"/>
-                            <w:sz w:val="28"/>
-                            <w:szCs w:val="28"/>
-                            <w:lang w:val="en-US"/>
-                          </w:rPr>
-                          <w:t>.</w:t>
-                        </w:r>
-                        <w:r>
-                          <w:rPr>
-                            <w:rStyle w:val="a3"/>
-                            <w:rFonts w:ascii="Helvetica" w:hAnsi="Helvetica" w:cs="Baghdad"/>
-                            <w:color w:val="000000" w:themeColor="text1"/>
-                            <w:sz w:val="28"/>
-                            <w:szCs w:val="28"/>
-                            <w:lang w:val="en-US"/>
-                          </w:rPr>
-                          <w:t>com</w:t>
-                        </w:r>
-                      </w:hyperlink>
-                    </w:p>
-                    <w:p>
-                      <w:pPr>
-                        <w:spacing w:after="80" w:line="240" w:lineRule="auto"/>
-                        <w:jc w:val="center"/>
-                        <w:rPr>
-                          <w:rFonts w:ascii="Helvetica" w:hAnsi="Helvetica" w:cs="Baghdad"/>
-                          <w:color w:val="000000" w:themeColor="text1"/>
-                          <w:sz w:val="28"/>
-                          <w:szCs w:val="28"/>
-                        </w:rPr>
-                      </w:pPr>
-                      <w:r>
-                        <w:rPr>
-                          <w:rFonts w:ascii="Helvetica" w:hAnsi="Helvetica" w:cs="Baghdad"/>
-                          <w:color w:val="000000" w:themeColor="text1"/>
-                          <w:sz w:val="28"/>
-                          <w:szCs w:val="28"/>
-                          <w:lang w:val="en-US"/>
-                        </w:rPr>
-                        <w:t>github.com/</w:t>
-                      </w:r>
-                      <w:proofErr w:type="spellStart"/>
-                      <w:r>
-                        <w:rPr>
-                          <w:rFonts w:ascii="Helvetica" w:hAnsi="Helvetica" w:cs="Baghdad"/>
-                          <w:color w:val="000000" w:themeColor="text1"/>
-                          <w:sz w:val="28"/>
-                          <w:szCs w:val="28"/>
-                          <w:lang w:val="en-US"/>
-                        </w:rPr>
-                        <w:t>couatl</w:t>
-                      </w:r>
-                      <w:proofErr w:type="spellEnd"/>
                     </w:p>
                   </w:txbxContent>
                 </v:textbox>
@@ -4525,7 +4735,7 @@
           </mc:Choice>
           <mc:Fallback>
             <w:pict>
-              <v:rect w14:anchorId="52B4DF23" id="Rectangle 64" o:spid="_x0000_s1026" style="position:absolute;margin-left:-1in;margin-top:-1in;width:228.25pt;height:11in;z-index:251643904;visibility:visible;mso-wrap-style:square;mso-width-percent:0;mso-height-percent:0;mso-wrap-distance-left:9pt;mso-wrap-distance-top:0;mso-wrap-distance-right:9pt;mso-wrap-distance-bottom:0;mso-position-horizontal:absolute;mso-position-horizontal-relative:text;mso-position-vertical:absolute;mso-position-vertical-relative:text;mso-width-percent:0;mso-height-percent:0;mso-width-relative:page;mso-height-relative:page;v-text-anchor:top" o:gfxdata="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" filled="f" stroked="f"/>
+              <v:rect w14:anchorId="3B849015" id="Rectangle 64" o:spid="_x0000_s1026" style="position:absolute;margin-left:-1in;margin-top:-1in;width:228.25pt;height:11in;z-index:251643904;visibility:visible;mso-wrap-style:square;mso-width-percent:0;mso-height-percent:0;mso-wrap-distance-left:9pt;mso-wrap-distance-top:0;mso-wrap-distance-right:9pt;mso-wrap-distance-bottom:0;mso-position-horizontal:absolute;mso-position-horizontal-relative:text;mso-position-vertical:absolute;mso-position-vertical-relative:text;mso-width-percent:0;mso-height-percent:0;mso-width-relative:page;mso-height-relative:page;v-text-anchor:top" o:gfxdata="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" filled="f" stroked="f"/>
             </w:pict>
           </mc:Fallback>
         </mc:AlternateContent>
@@ -4569,7 +4779,7 @@
                           <a:avLst/>
                         </a:prstGeom>
                         <a:blipFill dpi="0" rotWithShape="0">
-                          <a:blip r:embed="rId7"/>
+                          <a:blip r:embed="rId8"/>
                           <a:srcRect/>
                           <a:stretch>
                             <a:fillRect/>
@@ -4596,8 +4806,8 @@
           </mc:Choice>
           <mc:Fallback>
             <w:pict>
-              <v:rect w14:anchorId="77D84FFA" id="Rectangle 62" o:spid="_x0000_s1026" alt="pic-instruction" style="position:absolute;margin-left:-1in;margin-top:-1in;width:228.25pt;height:230.4pt;z-index:251672576;visibility:visible;mso-wrap-style:square;mso-width-percent:0;mso-height-percent:0;mso-wrap-distance-left:9pt;mso-wrap-distance-top:0;mso-wrap-distance-right:9pt;mso-wrap-distance-bottom:0;mso-position-horizontal:absolute;mso-position-horizontal-relative:text;mso-position-vertical:absolute;mso-position-vertical-relative:text;mso-width-percent:0;mso-height-percent:0;mso-width-relative:page;mso-height-relative:page;v-text-anchor:top" o:gfxdata="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" stroked="f">
-                <v:fill r:id="rId8" o:title="pic-instruction" recolor="t" type="frame"/>
+              <v:rect w14:anchorId="6CA04158" id="Rectangle 62" o:spid="_x0000_s1026" alt="pic-instruction" style="position:absolute;margin-left:-1in;margin-top:-1in;width:228.25pt;height:230.4pt;z-index:251672576;visibility:visible;mso-wrap-style:square;mso-width-percent:0;mso-height-percent:0;mso-wrap-distance-left:9pt;mso-wrap-distance-top:0;mso-wrap-distance-right:9pt;mso-wrap-distance-bottom:0;mso-position-horizontal:absolute;mso-position-horizontal-relative:text;mso-position-vertical:absolute;mso-position-vertical-relative:text;mso-width-percent:0;mso-height-percent:0;mso-width-relative:page;mso-height-relative:page;v-text-anchor:top" o:gfxdata="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" stroked="f">
+                <v:fill r:id="rId9" o:title="pic-instruction" recolor="t" type="frame"/>
               </v:rect>
             </w:pict>
           </mc:Fallback>
@@ -5084,7 +5294,7 @@
     <w:uiPriority w:val="99"/>
     <w:semiHidden/>
     <w:unhideWhenUsed/>
-    <w:rsid w:val="004A1CBE"/>
+    <w:rsid w:val="004F6BDC"/>
     <w:pPr>
       <w:spacing w:after="0" w:line="240" w:lineRule="auto"/>
     </w:pPr>
@@ -5100,7 +5310,7 @@
     <w:link w:val="a6"/>
     <w:uiPriority w:val="99"/>
     <w:semiHidden/>
-    <w:rsid w:val="004A1CBE"/>
+    <w:rsid w:val="004F6BDC"/>
     <w:rPr>
       <w:rFonts w:ascii="Times New Roman" w:hAnsi="Times New Roman" w:cs="Times New Roman"/>
       <w:sz w:val="18"/>
@@ -5377,7 +5587,7 @@
 </file>
 
 <file path=customXml/itemProps1.xml><?xml version="1.0" encoding="utf-8"?>
-<ds:datastoreItem xmlns:ds="http://schemas.openxmlformats.org/officeDocument/2006/customXml" ds:itemID="{490D5B41-A0AC-9048-9694-E72487F2414E}">
+<ds:datastoreItem xmlns:ds="http://schemas.openxmlformats.org/officeDocument/2006/customXml" ds:itemID="{81CC081E-1D74-854B-971C-BDD76DEA51EE}">
   <ds:schemaRefs>
     <ds:schemaRef ds:uri="http://schemas.openxmlformats.org/officeDocument/2006/bibliography"/>
   </ds:schemaRefs>

</xml_diff>